<commit_message>
Implemented logic in HomeController Index to redirect user to Customer or Employee Index
</commit_message>
<xml_diff>
--- a/015_Trash_Collector_User_Stories_Core.docx
+++ b/015_Trash_Collector_User_Stories_Core.docx
@@ -69,7 +69,7 @@
           <w:sz w:val="28"/>
           <w:shd w:fill="auto" w:val="clear"/>
         </w:rPr>
-        <w:t xml:space="preserve"> 130 points</w:t>
+        <w:t xml:space="preserve"> 130 points </w:t>
       </w:r>
     </w:p>
     <w:p>
@@ -119,7 +119,7 @@
           <w:spacing w:val="0"/>
           <w:position w:val="0"/>
           <w:sz w:val="22"/>
-          <w:shd w:fill="auto" w:val="clear"/>
+          <w:shd w:fill="FFFF00" w:val="clear"/>
         </w:rPr>
         <w:t xml:space="preserve">(5 points): As a developer, I want to make good, consistent commits.</w:t>
       </w:r>
@@ -145,7 +145,7 @@
           <w:spacing w:val="0"/>
           <w:position w:val="0"/>
           <w:sz w:val="22"/>
-          <w:shd w:fill="auto" w:val="clear"/>
+          <w:shd w:fill="00FF00" w:val="clear"/>
         </w:rPr>
         <w:t xml:space="preserve">(15 points): As a developer, I want to implement Roles for this application (ASP.NET roles).</w:t>
       </w:r>
@@ -171,7 +171,7 @@
           <w:spacing w:val="0"/>
           <w:position w:val="0"/>
           <w:sz w:val="22"/>
-          <w:shd w:fill="auto" w:val="clear"/>
+          <w:shd w:fill="FFFF00" w:val="clear"/>
         </w:rPr>
         <w:t xml:space="preserve">(10 points): As an anonymous user, I want to be able to enter my information and sign up, so I can start receiving regular trash pickups.</w:t>
       </w:r>

</xml_diff>